<commit_message>
Déplacement des fichiers pour remise 2
</commit_message>
<xml_diff>
--- a/Remise2/Index remise 2.docx
+++ b/Remise2/Index remise 2.docx
@@ -1,10 +1,10 @@
 
 <file path=word/document.xml><?xml version="1.0" encoding="utf-8"?>
-<w:document xmlns:wpc="http://schemas.microsoft.com/office/word/2010/wordprocessingCanvas" xmlns:cx="http://schemas.microsoft.com/office/drawing/2014/chartex" xmlns:cx1="http://schemas.microsoft.com/office/drawing/2015/9/8/chartex" xmlns:cx2="http://schemas.microsoft.com/office/drawing/2015/10/21/chartex" xmlns:mc="http://schemas.openxmlformats.org/markup-compatibility/2006" xmlns:o="urn:schemas-microsoft-com:office:office" xmlns:r="http://schemas.openxmlformats.org/officeDocument/2006/relationships" xmlns:m="http://schemas.openxmlformats.org/officeDocument/2006/math" xmlns:v="urn:schemas-microsoft-com:vml" xmlns:wp14="http://schemas.microsoft.com/office/word/2010/wordprocessingDrawing" xmlns:wp="http://schemas.openxmlformats.org/drawingml/2006/wordprocessingDrawing" xmlns:w10="urn:schemas-microsoft-com:office:word" xmlns:w="http://schemas.openxmlformats.org/wordprocessingml/2006/main" xmlns:w14="http://schemas.microsoft.com/office/word/2010/wordml" xmlns:w15="http://schemas.microsoft.com/office/word/2012/wordml" xmlns:w16se="http://schemas.microsoft.com/office/word/2015/wordml/symex" xmlns:wpg="http://schemas.microsoft.com/office/word/2010/wordprocessingGroup" xmlns:wpi="http://schemas.microsoft.com/office/word/2010/wordprocessingInk" xmlns:wne="http://schemas.microsoft.com/office/word/2006/wordml" xmlns:wps="http://schemas.microsoft.com/office/word/2010/wordprocessingShape" mc:Ignorable="w14 w15 w16se wp14">
+<w:document xmlns:wpc="http://schemas.microsoft.com/office/word/2010/wordprocessingCanvas" xmlns:mo="http://schemas.microsoft.com/office/mac/office/2008/main" xmlns:mc="http://schemas.openxmlformats.org/markup-compatibility/2006" xmlns:mv="urn:schemas-microsoft-com:mac:vml" xmlns:o="urn:schemas-microsoft-com:office:office" xmlns:r="http://schemas.openxmlformats.org/officeDocument/2006/relationships" xmlns:m="http://schemas.openxmlformats.org/officeDocument/2006/math" xmlns:v="urn:schemas-microsoft-com:vml" xmlns:wp14="http://schemas.microsoft.com/office/word/2010/wordprocessingDrawing" xmlns:wp="http://schemas.openxmlformats.org/drawingml/2006/wordprocessingDrawing" xmlns:w10="urn:schemas-microsoft-com:office:word" xmlns:w="http://schemas.openxmlformats.org/wordprocessingml/2006/main" xmlns:w14="http://schemas.microsoft.com/office/word/2010/wordml" xmlns:w15="http://schemas.microsoft.com/office/word/2012/wordml" xmlns:wpg="http://schemas.microsoft.com/office/word/2010/wordprocessingGroup" xmlns:wpi="http://schemas.microsoft.com/office/word/2010/wordprocessingInk" xmlns:wne="http://schemas.microsoft.com/office/word/2006/wordml" xmlns:wps="http://schemas.microsoft.com/office/word/2010/wordprocessingShape" mc:Ignorable="w14 w15 wp14">
   <w:body>
     <w:tbl>
       <w:tblPr>
-        <w:tblStyle w:val="Grilledutableau"/>
+        <w:tblStyle w:val="TableGrid"/>
         <w:tblW w:w="10207" w:type="dxa"/>
         <w:tblInd w:w="-431" w:type="dxa"/>
         <w:tblLayout w:type="fixed"/>
@@ -31,7 +31,6 @@
                 <w:rFonts w:ascii="Times" w:hAnsi="Times" w:cs="Times"/>
               </w:rPr>
             </w:pPr>
-            <w:proofErr w:type="spellStart"/>
             <w:r>
               <w:rPr>
                 <w:rFonts w:ascii="Times" w:hAnsi="Times" w:cs="Times"/>
@@ -40,40 +39,7 @@
                 <w:sz w:val="26"/>
                 <w:szCs w:val="26"/>
               </w:rPr>
-              <w:t>Spécification</w:t>
-            </w:r>
-            <w:proofErr w:type="spellEnd"/>
-            <w:r>
-              <w:rPr>
-                <w:rFonts w:ascii="Times" w:hAnsi="Times" w:cs="Times"/>
-                <w:b/>
-                <w:bCs/>
-                <w:sz w:val="26"/>
-                <w:szCs w:val="26"/>
-              </w:rPr>
-              <w:t xml:space="preserve"> </w:t>
-            </w:r>
-            <w:proofErr w:type="spellStart"/>
-            <w:r>
-              <w:rPr>
-                <w:rFonts w:ascii="Times" w:hAnsi="Times" w:cs="Times"/>
-                <w:b/>
-                <w:bCs/>
-                <w:sz w:val="26"/>
-                <w:szCs w:val="26"/>
-              </w:rPr>
-              <w:t>évaluée</w:t>
-            </w:r>
-            <w:proofErr w:type="spellEnd"/>
-            <w:r>
-              <w:rPr>
-                <w:rFonts w:ascii="Times" w:hAnsi="Times" w:cs="Times"/>
-                <w:b/>
-                <w:bCs/>
-                <w:sz w:val="26"/>
-                <w:szCs w:val="26"/>
-              </w:rPr>
-              <w:t xml:space="preserve"> </w:t>
+              <w:t xml:space="preserve">Spécification évaluée </w:t>
             </w:r>
           </w:p>
         </w:tc>
@@ -106,13 +72,8 @@
           </w:tcPr>
           <w:p>
             <w:r>
-              <w:t xml:space="preserve">Nom du </w:t>
-            </w:r>
-            <w:proofErr w:type="spellStart"/>
-            <w:r>
-              <w:t>fichier</w:t>
-            </w:r>
-            <w:proofErr w:type="spellEnd"/>
+              <w:t>Nom du fichier</w:t>
+            </w:r>
           </w:p>
         </w:tc>
       </w:tr>
@@ -460,23 +421,7 @@
                 <w:rFonts w:ascii="Times New Roman" w:hAnsi="Times New Roman" w:cs="Times New Roman"/>
                 <w:lang w:val="fr-CA"/>
               </w:rPr>
-              <w:t xml:space="preserve">Le simulateur numérique paramétrique linéarisé, </w:t>
-            </w:r>
-            <w:proofErr w:type="gramStart"/>
-            <w:r>
-              <w:rPr>
-                <w:rFonts w:ascii="Times New Roman" w:hAnsi="Times New Roman" w:cs="Times New Roman"/>
-                <w:lang w:val="fr-CA"/>
-              </w:rPr>
-              <w:t>versions découplée</w:t>
-            </w:r>
-            <w:proofErr w:type="gramEnd"/>
-            <w:r>
-              <w:rPr>
-                <w:rFonts w:ascii="Times New Roman" w:hAnsi="Times New Roman" w:cs="Times New Roman"/>
-                <w:lang w:val="fr-CA"/>
-              </w:rPr>
-              <w:t xml:space="preserve"> et non, du banc d’essai numérique sera aussi réalisé sur MATLAB/Simulink à partir de la représentation d’état du système</w:t>
+              <w:t>Le simulateur numérique paramétrique linéarisé, versions découplée et non, du banc d’essai numérique sera aussi réalisé sur MATLAB/Simulink à partir de la représentation d’état du système</w:t>
             </w:r>
             <w:r>
               <w:rPr>
@@ -679,7 +624,7 @@
                 <w:rFonts w:ascii="Times New Roman" w:hAnsi="Times New Roman" w:cs="Times New Roman"/>
                 <w:lang w:val="fr-CA"/>
               </w:rPr>
-              <w:t xml:space="preserve">En utilisant le modèle analytique de la force électromagnétique, et à partir des données fournies et </w:t>
+              <w:t xml:space="preserve">En utilisant le modèle analytique de la force électromagnétique, et à partir des données fournies et des techniques de lissage de données par moindres carrés, les paramètres du modèle de l’actionneur seront </w:t>
             </w:r>
             <w:r>
               <w:rPr>
@@ -687,7 +632,7 @@
                 <w:lang w:val="fr-CA"/>
               </w:rPr>
               <w:lastRenderedPageBreak/>
-              <w:t xml:space="preserve">des techniques de lissage de données par moindres carrés, les paramètres du modèle de l’actionneur seront identifiés. </w:t>
+              <w:t xml:space="preserve">identifiés. </w:t>
             </w:r>
           </w:p>
         </w:tc>
@@ -725,6 +670,7 @@
                 <w:rFonts w:ascii="Times New Roman" w:hAnsi="Times New Roman" w:cs="Times New Roman"/>
                 <w:position w:val="-16"/>
               </w:rPr>
+              <w:lastRenderedPageBreak/>
               <w:t xml:space="preserve">SC-2 </w:t>
             </w:r>
           </w:p>
@@ -894,63 +840,7 @@
               <w:rPr>
                 <w:rFonts w:ascii="Times New Roman" w:hAnsi="Times New Roman" w:cs="Times New Roman"/>
               </w:rPr>
-              <w:t xml:space="preserve">La </w:t>
-            </w:r>
-            <w:proofErr w:type="spellStart"/>
-            <w:r>
-              <w:rPr>
-                <w:rFonts w:ascii="Times New Roman" w:hAnsi="Times New Roman" w:cs="Times New Roman"/>
-              </w:rPr>
-              <w:t>qualité</w:t>
-            </w:r>
-            <w:proofErr w:type="spellEnd"/>
-            <w:r>
-              <w:rPr>
-                <w:rFonts w:ascii="Times New Roman" w:hAnsi="Times New Roman" w:cs="Times New Roman"/>
-              </w:rPr>
-              <w:t xml:space="preserve"> de </w:t>
-            </w:r>
-            <w:proofErr w:type="spellStart"/>
-            <w:r>
-              <w:rPr>
-                <w:rFonts w:ascii="Times New Roman" w:hAnsi="Times New Roman" w:cs="Times New Roman"/>
-              </w:rPr>
-              <w:t>l’approximation</w:t>
-            </w:r>
-            <w:proofErr w:type="spellEnd"/>
-            <w:r>
-              <w:rPr>
-                <w:rFonts w:ascii="Times New Roman" w:hAnsi="Times New Roman" w:cs="Times New Roman"/>
-              </w:rPr>
-              <w:t xml:space="preserve"> </w:t>
-            </w:r>
-            <w:proofErr w:type="spellStart"/>
-            <w:r>
-              <w:rPr>
-                <w:rFonts w:ascii="Times New Roman" w:hAnsi="Times New Roman" w:cs="Times New Roman"/>
-              </w:rPr>
-              <w:t>linéaire</w:t>
-            </w:r>
-            <w:proofErr w:type="spellEnd"/>
-            <w:r>
-              <w:rPr>
-                <w:rFonts w:ascii="Times New Roman" w:hAnsi="Times New Roman" w:cs="Times New Roman"/>
-              </w:rPr>
-              <w:t xml:space="preserve"> sera </w:t>
-            </w:r>
-            <w:proofErr w:type="spellStart"/>
-            <w:r>
-              <w:rPr>
-                <w:rFonts w:ascii="Times New Roman" w:hAnsi="Times New Roman" w:cs="Times New Roman"/>
-              </w:rPr>
-              <w:t>commentée</w:t>
-            </w:r>
-            <w:proofErr w:type="spellEnd"/>
-            <w:r>
-              <w:rPr>
-                <w:rFonts w:ascii="Times New Roman" w:hAnsi="Times New Roman" w:cs="Times New Roman"/>
-              </w:rPr>
-              <w:t xml:space="preserve">. </w:t>
+              <w:t xml:space="preserve">La qualité de l’approximation linéaire sera commentée. </w:t>
             </w:r>
           </w:p>
         </w:tc>
@@ -1123,21 +1013,7 @@
               <w:rPr>
                 <w:rFonts w:ascii="Times New Roman" w:hAnsi="Times New Roman" w:cs="Times New Roman"/>
               </w:rPr>
-              <w:t>(</w:t>
-            </w:r>
-            <w:proofErr w:type="spellStart"/>
-            <w:r>
-              <w:rPr>
-                <w:rFonts w:ascii="Times New Roman" w:hAnsi="Times New Roman" w:cs="Times New Roman"/>
-              </w:rPr>
-              <w:t>Algorithme</w:t>
-            </w:r>
-            <w:proofErr w:type="spellEnd"/>
-            <w:r>
-              <w:rPr>
-                <w:rFonts w:ascii="Times New Roman" w:hAnsi="Times New Roman" w:cs="Times New Roman"/>
-              </w:rPr>
-              <w:t xml:space="preserve">) </w:t>
+              <w:t xml:space="preserve">(Algorithme) </w:t>
             </w:r>
           </w:p>
         </w:tc>
@@ -1246,8 +1122,16 @@
           </w:tcPr>
           <w:p>
             <w:r>
+              <w:t>Gestion/</w:t>
+            </w:r>
+            <w:r>
               <w:t>Innovation</w:t>
             </w:r>
+            <w:r>
+              <w:t>.docx</w:t>
+            </w:r>
+            <w:bookmarkStart w:id="0" w:name="_GoBack"/>
+            <w:bookmarkEnd w:id="0"/>
           </w:p>
         </w:tc>
       </w:tr>
@@ -1335,8 +1219,6 @@
               </w:rPr>
               <w:t xml:space="preserve">SL-5 </w:t>
             </w:r>
-            <w:bookmarkStart w:id="0" w:name="_GoBack"/>
-            <w:bookmarkEnd w:id="0"/>
           </w:p>
         </w:tc>
         <w:tc>
@@ -1405,45 +1287,53 @@
               <w:rPr>
                 <w:rFonts w:ascii="Times New Roman" w:hAnsi="Times New Roman" w:cs="Times New Roman"/>
               </w:rPr>
+              <w:t xml:space="preserve">SL-6 </w:t>
+            </w:r>
+          </w:p>
+          <w:p>
+            <w:pPr>
+              <w:widowControl w:val="0"/>
+              <w:autoSpaceDE w:val="0"/>
+              <w:autoSpaceDN w:val="0"/>
+              <w:adjustRightInd w:val="0"/>
+              <w:spacing w:after="240" w:line="300" w:lineRule="atLeast"/>
+              <w:rPr>
+                <w:rFonts w:ascii="Times New Roman" w:hAnsi="Times New Roman" w:cs="Times New Roman"/>
+              </w:rPr>
+            </w:pPr>
+          </w:p>
+        </w:tc>
+        <w:tc>
+          <w:tcPr>
+            <w:tcW w:w="5646" w:type="dxa"/>
+          </w:tcPr>
+          <w:p>
+            <w:pPr>
+              <w:widowControl w:val="0"/>
+              <w:autoSpaceDE w:val="0"/>
+              <w:autoSpaceDN w:val="0"/>
+              <w:adjustRightInd w:val="0"/>
+              <w:spacing w:after="240" w:line="300" w:lineRule="atLeast"/>
+              <w:rPr>
+                <w:rFonts w:ascii="Times" w:hAnsi="Times" w:cs="Times"/>
+                <w:lang w:val="fr-CA"/>
+              </w:rPr>
+            </w:pPr>
+            <w:r>
+              <w:rPr>
+                <w:rFonts w:ascii="Times New Roman" w:hAnsi="Times New Roman" w:cs="Times New Roman"/>
+                <w:lang w:val="fr-CA"/>
+              </w:rPr>
               <w:lastRenderedPageBreak/>
-              <w:t xml:space="preserve">SL-6 </w:t>
-            </w:r>
-          </w:p>
-          <w:p>
-            <w:pPr>
-              <w:widowControl w:val="0"/>
-              <w:autoSpaceDE w:val="0"/>
-              <w:autoSpaceDN w:val="0"/>
-              <w:adjustRightInd w:val="0"/>
-              <w:spacing w:after="240" w:line="300" w:lineRule="atLeast"/>
-              <w:rPr>
-                <w:rFonts w:ascii="Times New Roman" w:hAnsi="Times New Roman" w:cs="Times New Roman"/>
-              </w:rPr>
-            </w:pPr>
-          </w:p>
-        </w:tc>
-        <w:tc>
-          <w:tcPr>
-            <w:tcW w:w="5646" w:type="dxa"/>
-          </w:tcPr>
-          <w:p>
-            <w:pPr>
-              <w:widowControl w:val="0"/>
-              <w:autoSpaceDE w:val="0"/>
-              <w:autoSpaceDN w:val="0"/>
-              <w:adjustRightInd w:val="0"/>
-              <w:spacing w:after="240" w:line="300" w:lineRule="atLeast"/>
-              <w:rPr>
-                <w:rFonts w:ascii="Times" w:hAnsi="Times" w:cs="Times"/>
-                <w:lang w:val="fr-CA"/>
-              </w:rPr>
-            </w:pPr>
-            <w:r>
-              <w:rPr>
-                <w:rFonts w:ascii="Times New Roman" w:hAnsi="Times New Roman" w:cs="Times New Roman"/>
-                <w:lang w:val="fr-CA"/>
-              </w:rPr>
-              <w:t>Le fournisseur établira une matrice de conformité où il montrera qu’il satisfait, pour chaque sous-mandat, les spécifications appropriées et le requis de gestion correspondant mettant en relation.</w:t>
+              <w:t xml:space="preserve">Le fournisseur établira une matrice de conformité où il montrera qu’il satisfait, pour chaque sous-mandat, les </w:t>
+            </w:r>
+            <w:r>
+              <w:rPr>
+                <w:rFonts w:ascii="Times New Roman" w:hAnsi="Times New Roman" w:cs="Times New Roman"/>
+                <w:lang w:val="fr-CA"/>
+              </w:rPr>
+              <w:lastRenderedPageBreak/>
+              <w:t>spécifications appropriées et le requis de gestion correspondant mettant en relation.</w:t>
             </w:r>
           </w:p>
           <w:p>
@@ -1611,7 +1501,7 @@
 </file>
 
 <file path=word/styles.xml><?xml version="1.0" encoding="utf-8"?>
-<w:styles xmlns:mc="http://schemas.openxmlformats.org/markup-compatibility/2006" xmlns:r="http://schemas.openxmlformats.org/officeDocument/2006/relationships" xmlns:w="http://schemas.openxmlformats.org/wordprocessingml/2006/main" xmlns:w14="http://schemas.microsoft.com/office/word/2010/wordml" xmlns:w15="http://schemas.microsoft.com/office/word/2012/wordml" xmlns:w16se="http://schemas.microsoft.com/office/word/2015/wordml/symex" mc:Ignorable="w14 w15 w16se">
+<w:styles xmlns:mc="http://schemas.openxmlformats.org/markup-compatibility/2006" xmlns:r="http://schemas.openxmlformats.org/officeDocument/2006/relationships" xmlns:w="http://schemas.openxmlformats.org/wordprocessingml/2006/main" xmlns:w14="http://schemas.microsoft.com/office/word/2010/wordml" xmlns:w15="http://schemas.microsoft.com/office/word/2012/wordml" mc:Ignorable="w14 w15">
   <w:docDefaults>
     <w:rPrDefault>
       <w:rPr>
@@ -1623,7 +1513,7 @@
     </w:rPrDefault>
     <w:pPrDefault/>
   </w:docDefaults>
-  <w:latentStyles w:defLockedState="0" w:defUIPriority="99" w:defSemiHidden="0" w:defUnhideWhenUsed="0" w:defQFormat="0" w:count="372">
+  <w:latentStyles w:defLockedState="0" w:defUIPriority="99" w:defSemiHidden="0" w:defUnhideWhenUsed="0" w:defQFormat="0" w:count="380">
     <w:lsdException w:name="Normal" w:uiPriority="0" w:qFormat="1"/>
     <w:lsdException w:name="heading 1" w:uiPriority="9" w:qFormat="1"/>
     <w:lsdException w:name="heading 2" w:semiHidden="1" w:uiPriority="9" w:unhideWhenUsed="1" w:qFormat="1"/>
@@ -2000,13 +1890,13 @@
     <w:name w:val="Normal"/>
     <w:qFormat/>
   </w:style>
-  <w:style w:type="character" w:default="1" w:styleId="Policepardfaut">
+  <w:style w:type="character" w:default="1" w:styleId="DefaultParagraphFont">
     <w:name w:val="Default Paragraph Font"/>
     <w:uiPriority w:val="1"/>
     <w:semiHidden/>
     <w:unhideWhenUsed/>
   </w:style>
-  <w:style w:type="table" w:default="1" w:styleId="TableauNormal">
+  <w:style w:type="table" w:default="1" w:styleId="TableNormal">
     <w:name w:val="Normal Table"/>
     <w:uiPriority w:val="99"/>
     <w:semiHidden/>
@@ -2021,18 +1911,19 @@
       </w:tblCellMar>
     </w:tblPr>
   </w:style>
-  <w:style w:type="numbering" w:default="1" w:styleId="Aucuneliste">
+  <w:style w:type="numbering" w:default="1" w:styleId="NoList">
     <w:name w:val="No List"/>
     <w:uiPriority w:val="99"/>
     <w:semiHidden/>
     <w:unhideWhenUsed/>
   </w:style>
-  <w:style w:type="table" w:styleId="Grilledutableau">
+  <w:style w:type="table" w:styleId="TableGrid">
     <w:name w:val="Table Grid"/>
-    <w:basedOn w:val="TableauNormal"/>
+    <w:basedOn w:val="TableNormal"/>
     <w:uiPriority w:val="39"/>
     <w:rsid w:val="00652C5E"/>
     <w:tblPr>
+      <w:tblInd w:w="0" w:type="dxa"/>
       <w:tblBorders>
         <w:top w:val="single" w:sz="4" w:space="0" w:color="auto"/>
         <w:left w:val="single" w:sz="4" w:space="0" w:color="auto"/>
@@ -2041,6 +1932,12 @@
         <w:insideH w:val="single" w:sz="4" w:space="0" w:color="auto"/>
         <w:insideV w:val="single" w:sz="4" w:space="0" w:color="auto"/>
       </w:tblBorders>
+      <w:tblCellMar>
+        <w:top w:w="0" w:type="dxa"/>
+        <w:left w:w="108" w:type="dxa"/>
+        <w:bottom w:w="0" w:type="dxa"/>
+        <w:right w:w="108" w:type="dxa"/>
+      </w:tblCellMar>
     </w:tblPr>
   </w:style>
 </w:styles>

</xml_diff>